<commit_message>
Adapting Super Star Award to new company values. Put Release build into x64 for alignment with Access DB driver.
</commit_message>
<xml_diff>
--- a/StarFisher.Office/Word/MailMergeTemplates/SuperStarNominationNotificationsMailMergeTemplate.docx
+++ b/StarFisher.Office/Word/MailMergeTemplates/SuperStarNominationNotificationsMailMergeTemplate.docx
@@ -1,6 +1,6 @@
 
 <file path=word/document.xml><?xml version="1.0" encoding="utf-8"?>
-<w:document xmlns:wpc="http://schemas.microsoft.com/office/word/2010/wordprocessingCanvas" xmlns:cx="http://schemas.microsoft.com/office/drawing/2014/chartex" xmlns:cx1="http://schemas.microsoft.com/office/drawing/2015/9/8/chartex" xmlns:mc="http://schemas.openxmlformats.org/markup-compatibility/2006" xmlns:o="urn:schemas-microsoft-com:office:office" xmlns:r="http://schemas.openxmlformats.org/officeDocument/2006/relationships" xmlns:m="http://schemas.openxmlformats.org/officeDocument/2006/math" xmlns:v="urn:schemas-microsoft-com:vml" xmlns:wp14="http://schemas.microsoft.com/office/word/2010/wordprocessingDrawing" xmlns:wp="http://schemas.openxmlformats.org/drawingml/2006/wordprocessingDrawing" xmlns:w10="urn:schemas-microsoft-com:office:word" xmlns:w="http://schemas.openxmlformats.org/wordprocessingml/2006/main" xmlns:w14="http://schemas.microsoft.com/office/word/2010/wordml" xmlns:w15="http://schemas.microsoft.com/office/word/2012/wordml" xmlns:w16se="http://schemas.microsoft.com/office/word/2015/wordml/symex" xmlns:wpg="http://schemas.microsoft.com/office/word/2010/wordprocessingGroup" xmlns:wpi="http://schemas.microsoft.com/office/word/2010/wordprocessingInk" xmlns:wne="http://schemas.microsoft.com/office/word/2006/wordml" xmlns:wps="http://schemas.microsoft.com/office/word/2010/wordprocessingShape" mc:Ignorable="w14 w15 w16se wp14">
+<w:document xmlns:wpc="http://schemas.microsoft.com/office/word/2010/wordprocessingCanvas" xmlns:cx="http://schemas.microsoft.com/office/drawing/2014/chartex" xmlns:cx1="http://schemas.microsoft.com/office/drawing/2015/9/8/chartex" xmlns:cx2="http://schemas.microsoft.com/office/drawing/2015/10/21/chartex" xmlns:cx3="http://schemas.microsoft.com/office/drawing/2016/5/9/chartex" xmlns:cx4="http://schemas.microsoft.com/office/drawing/2016/5/10/chartex" xmlns:cx5="http://schemas.microsoft.com/office/drawing/2016/5/11/chartex" xmlns:cx6="http://schemas.microsoft.com/office/drawing/2016/5/12/chartex" xmlns:cx7="http://schemas.microsoft.com/office/drawing/2016/5/13/chartex" xmlns:cx8="http://schemas.microsoft.com/office/drawing/2016/5/14/chartex" xmlns:mc="http://schemas.openxmlformats.org/markup-compatibility/2006" xmlns:aink="http://schemas.microsoft.com/office/drawing/2016/ink" xmlns:am3d="http://schemas.microsoft.com/office/drawing/2017/model3d" xmlns:o="urn:schemas-microsoft-com:office:office" xmlns:r="http://schemas.openxmlformats.org/officeDocument/2006/relationships" xmlns:m="http://schemas.openxmlformats.org/officeDocument/2006/math" xmlns:v="urn:schemas-microsoft-com:vml" xmlns:wp14="http://schemas.microsoft.com/office/word/2010/wordprocessingDrawing" xmlns:wp="http://schemas.openxmlformats.org/drawingml/2006/wordprocessingDrawing" xmlns:w10="urn:schemas-microsoft-com:office:word" xmlns:w="http://schemas.openxmlformats.org/wordprocessingml/2006/main" xmlns:w14="http://schemas.microsoft.com/office/word/2010/wordml" xmlns:w15="http://schemas.microsoft.com/office/word/2012/wordml" xmlns:w16cid="http://schemas.microsoft.com/office/word/2016/wordml/cid" xmlns:w16se="http://schemas.microsoft.com/office/word/2015/wordml/symex" xmlns:wpg="http://schemas.microsoft.com/office/word/2010/wordprocessingGroup" xmlns:wpi="http://schemas.microsoft.com/office/word/2010/wordprocessingInk" xmlns:wne="http://schemas.microsoft.com/office/word/2006/wordml" xmlns:wps="http://schemas.microsoft.com/office/word/2010/wordprocessingShape" mc:Ignorable="w14 w15 w16se w16cid wp14">
   <w:background w:color="747070" w:themeColor="background2" w:themeShade="7F"/>
   <w:body>
     <w:tbl>
@@ -183,7 +183,7 @@
                 <w:sz w:val="28"/>
                 <w:szCs w:val="28"/>
               </w:rPr>
-              <w:t>2017</w:t>
+              <w:t>2019</w:t>
             </w:r>
             <w:r>
               <w:rPr>
@@ -280,17 +280,7 @@
                 <w:noProof/>
                 <w:sz w:val="24"/>
               </w:rPr>
-              <w:t xml:space="preserve"> congratulations on being nom</w:t>
-            </w:r>
-            <w:bookmarkStart w:id="0" w:name="_GoBack"/>
-            <w:bookmarkEnd w:id="0"/>
-            <w:r>
-              <w:rPr>
-                <w:rFonts w:ascii="Gill Sans MT" w:hAnsi="Gill Sans MT"/>
-                <w:noProof/>
-                <w:sz w:val="24"/>
-              </w:rPr>
-              <w:t xml:space="preserve">inated for a </w:t>
+              <w:t xml:space="preserve"> congratulations on being nominated for a </w:t>
             </w:r>
             <w:r>
               <w:rPr>
@@ -397,7 +387,7 @@
                 <w:sz w:val="44"/>
                 <w:szCs w:val="24"/>
               </w:rPr>
-              <w:t>Amelia Emmert</w:t>
+              <w:t>Andy Allemao</w:t>
             </w:r>
             <w:r>
               <w:rPr>
@@ -467,7 +457,7 @@
                 <w:sz w:val="24"/>
                 <w:szCs w:val="24"/>
               </w:rPr>
-              <w:instrText xml:space="preserve"> MERGEFIELD  Individual_Integrity \f "   " </w:instrText>
+              <w:instrText xml:space="preserve"> MERGEFIELD  Continuously_Improving \f "   " </w:instrText>
             </w:r>
             <w:r>
               <w:rPr>
@@ -492,7 +482,7 @@
                 <w:sz w:val="24"/>
                 <w:szCs w:val="24"/>
               </w:rPr>
-              <w:t>Individual Integrity</w:t>
+              <w:t>Continuously Improving</w:t>
             </w:r>
             <w:r>
               <w:rPr>
@@ -541,7 +531,7 @@
                 <w:sz w:val="24"/>
                 <w:szCs w:val="24"/>
               </w:rPr>
-              <w:instrText xml:space="preserve"> MERGEFIELD  Performance \f "   " </w:instrText>
+              <w:instrText xml:space="preserve"> MERGEFIELD  Driving_Innovation \f "   " </w:instrText>
             </w:r>
             <w:r>
               <w:rPr>
@@ -566,7 +556,7 @@
                 <w:sz w:val="24"/>
                 <w:szCs w:val="24"/>
               </w:rPr>
-              <w:t>Performance</w:t>
+              <w:t>Driving Innovation</w:t>
             </w:r>
             <w:r>
               <w:rPr>
@@ -615,7 +605,45 @@
                 <w:sz w:val="24"/>
                 <w:szCs w:val="24"/>
               </w:rPr>
-              <w:instrText xml:space="preserve"> MERGEFIELD  Customer_Focus \f "   " </w:instrText>
+              <w:instrText xml:space="preserve"> MERGEFIELD  Delighting_Customers \f "   " </w:instrText>
+            </w:r>
+            <w:r>
+              <w:rPr>
+                <w:rFonts w:ascii="Gill Sans MT" w:hAnsi="Gill Sans MT"/>
+                <w:i/>
+                <w:iCs/>
+                <w:color w:val="404040"/>
+                <w:spacing w:val="4"/>
+                <w:sz w:val="24"/>
+                <w:szCs w:val="24"/>
+              </w:rPr>
+              <w:fldChar w:fldCharType="separate"/>
+            </w:r>
+            <w:r>
+              <w:rPr>
+                <w:rFonts w:ascii="Gill Sans MT" w:hAnsi="Gill Sans MT"/>
+                <w:i/>
+                <w:iCs/>
+                <w:noProof/>
+                <w:color w:val="404040"/>
+                <w:spacing w:val="4"/>
+                <w:sz w:val="24"/>
+                <w:szCs w:val="24"/>
+              </w:rPr>
+              <w:t>Delighting Customers</w:t>
+            </w:r>
+            <w:r>
+              <w:rPr>
+                <w:rFonts w:ascii="Gill Sans MT" w:hAnsi="Gill Sans MT"/>
+                <w:i/>
+                <w:iCs/>
+                <w:noProof/>
+                <w:color w:val="404040"/>
+                <w:spacing w:val="4"/>
+                <w:sz w:val="24"/>
+                <w:szCs w:val="24"/>
+              </w:rPr>
+              <w:t xml:space="preserve">   </w:t>
             </w:r>
             <w:r>
               <w:rPr>
@@ -651,7 +679,45 @@
                 <w:sz w:val="24"/>
                 <w:szCs w:val="24"/>
               </w:rPr>
-              <w:instrText xml:space="preserve"> MERGEFIELD  Learning_Culture \f "   " </w:instrText>
+              <w:instrText xml:space="preserve"> MERGEFIELD  Behaving_with_Integrity \f "   " </w:instrText>
+            </w:r>
+            <w:r>
+              <w:rPr>
+                <w:rFonts w:ascii="Gill Sans MT" w:hAnsi="Gill Sans MT"/>
+                <w:i/>
+                <w:iCs/>
+                <w:color w:val="404040"/>
+                <w:spacing w:val="4"/>
+                <w:sz w:val="24"/>
+                <w:szCs w:val="24"/>
+              </w:rPr>
+              <w:fldChar w:fldCharType="separate"/>
+            </w:r>
+            <w:r>
+              <w:rPr>
+                <w:rFonts w:ascii="Gill Sans MT" w:hAnsi="Gill Sans MT"/>
+                <w:i/>
+                <w:iCs/>
+                <w:noProof/>
+                <w:color w:val="404040"/>
+                <w:spacing w:val="4"/>
+                <w:sz w:val="24"/>
+                <w:szCs w:val="24"/>
+              </w:rPr>
+              <w:t>Behaving with Integrity</w:t>
+            </w:r>
+            <w:r>
+              <w:rPr>
+                <w:rFonts w:ascii="Gill Sans MT" w:hAnsi="Gill Sans MT"/>
+                <w:i/>
+                <w:iCs/>
+                <w:noProof/>
+                <w:color w:val="404040"/>
+                <w:spacing w:val="4"/>
+                <w:sz w:val="24"/>
+                <w:szCs w:val="24"/>
+              </w:rPr>
+              <w:t xml:space="preserve">   </w:t>
             </w:r>
             <w:r>
               <w:rPr>
@@ -687,7 +753,7 @@
                 <w:sz w:val="24"/>
                 <w:szCs w:val="24"/>
               </w:rPr>
-              <w:instrText xml:space="preserve"> MERGEFIELD  Innovation </w:instrText>
+              <w:instrText xml:space="preserve"> MERGEFIELD  Delivering_Meaningful_Outcomes \f "   " </w:instrText>
             </w:r>
             <w:r>
               <w:rPr>
@@ -712,7 +778,56 @@
                 <w:sz w:val="24"/>
                 <w:szCs w:val="24"/>
               </w:rPr>
-              <w:t>Innovation</w:t>
+              <w:t>Delivering Meaningful Outcomes</w:t>
+            </w:r>
+            <w:r>
+              <w:rPr>
+                <w:rFonts w:ascii="Gill Sans MT" w:hAnsi="Gill Sans MT"/>
+                <w:i/>
+                <w:iCs/>
+                <w:noProof/>
+                <w:color w:val="404040"/>
+                <w:spacing w:val="4"/>
+                <w:sz w:val="24"/>
+                <w:szCs w:val="24"/>
+              </w:rPr>
+              <w:t xml:space="preserve">   </w:t>
+            </w:r>
+            <w:r>
+              <w:rPr>
+                <w:rFonts w:ascii="Gill Sans MT" w:hAnsi="Gill Sans MT"/>
+                <w:i/>
+                <w:iCs/>
+                <w:color w:val="404040"/>
+                <w:spacing w:val="4"/>
+                <w:sz w:val="24"/>
+                <w:szCs w:val="24"/>
+              </w:rPr>
+              <w:fldChar w:fldCharType="end"/>
+            </w:r>
+            <w:r>
+              <w:rPr>
+                <w:rFonts w:ascii="Gill Sans MT" w:hAnsi="Gill Sans MT"/>
+                <w:i/>
+                <w:iCs/>
+                <w:color w:val="404040"/>
+                <w:spacing w:val="4"/>
+                <w:sz w:val="24"/>
+                <w:szCs w:val="24"/>
+              </w:rPr>
+              <w:fldChar w:fldCharType="begin"/>
+            </w:r>
+            <w:r>
+              <w:rPr>
+                <w:rFonts w:ascii="Gill Sans MT" w:hAnsi="Gill Sans MT"/>
+                <w:i/>
+                <w:iCs/>
+                <w:color w:val="404040"/>
+                <w:spacing w:val="4"/>
+                <w:sz w:val="24"/>
+                <w:szCs w:val="24"/>
+              </w:rPr>
+              <w:instrText xml:space="preserve"> MERGEFIELD Streaming_Good </w:instrText>
             </w:r>
             <w:r>
               <w:rPr>
@@ -751,27 +866,21 @@
               <w:pStyle w:val="ParagraphSpacing"/>
               <w:spacing w:line="276" w:lineRule="auto"/>
             </w:pPr>
-            <w:r>
-              <w:fldChar w:fldCharType="begin"/>
-            </w:r>
-            <w:r>
-              <w:instrText xml:space="preserve"> MERGEFIELD WRITEUP </w:instrText>
-            </w:r>
-            <w:r>
-              <w:fldChar w:fldCharType="separate"/>
-            </w:r>
-            <w:r>
-              <w:rPr>
-                <w:noProof/>
-              </w:rPr>
-              <w:t>This individual has displayed an unbelievable level of competence, intelligence, and work ethic.  Beginning in 2018, HealthStream has to undergo a massive change to its revenue recognition policies according to new regulations (ASC 606). To develop the comprehensive required of this company-wide change, she has personally undertaken the process to learn EACH AND EVERY product available from all HealthStream companies (i.e., Workforce, PX, Provider) including how the product functions and how we sell, price, contract, implement, support, and renew.  Her ability to develop this deep and wide understanding is literally unbelievable, displaying a level of performance that I would argue is among the finest in HealthStream's history.  She has been at the company for about a year (I think) but has a stronger understanding of all of our solutions that anyone else at the company (as a 13 year veteran, this makes we both proud and embarrassed).  In developing this deep understanding, she has radically transformed our plans--through unprecedented innovation--to meet these new regulations in ways that will benefit clients, stockholders, staff, and partners.  Finally, she did all of this while modeling integrity and an infectious, positive attitude.  In recognition of her unrivaled competence and performance, unprecedented innovation, and integrity, I believe I nominate this person for a Super Star Award and induction into the HealthStream Hall of Fame.</w:t>
-            </w:r>
-            <w:r>
-              <w:rPr>
-                <w:noProof/>
-              </w:rPr>
-              <w:fldChar w:fldCharType="end"/>
-            </w:r>
+            <w:fldSimple w:instr=" MERGEFIELD WRITEUP ">
+              <w:r>
+                <w:rPr>
+                  <w:noProof/>
+                </w:rPr>
+                <w:t xml:space="preserve">This individual has maintained a high level of commitment, energy, and dedication for over 25 years to our products, processes, clients, culture and company.   But what amazes me most of this individual, is his high level of continued energy, his wide range of expertise, and continued willingness to get involved in any project requested of him, in any aspect of our business.   Although he currently resides in our Product Management group, he has essentially been designing our software for his entire career with Verity, whether it was his time managing all data and tech services, trainers, support services, or implementations.   I find myself constantly seeking him out for his opinion on a new enhancement, a bug, a process improvement, or an entirely new solution.   He is ALWAYS willing to participate, either at a high level or low, and offer up his extensive experience.  His goal is always our success.  He has the ability to communicate very effectively with peers, developers, sales, and most importantly, clients.  His communications skills LEAD us to real-world solutions.  He can demo our software, train on our software, support our software, configure our software, create content in our software, debug our software, design our software, and roadmap our software requests.   He is not only capable of these things, he DOES them in the course of this normal workday. Not too many of us can lay claim to that wide of a skillset.  His expertise is not just on his assigned products, but his experience and expertise is highly sought after on all our product lines.  He has daily interaction with product managers, sales members, trainers, product managers, leadership, clients, developers, and qa folks.  His ability to mentor our new Product team members, all while supporting his own, has been exemplary, and should be emulated by all of us.   He should be an example to all (he is to me everyday).  His continued energy, energizes me (and others) constantly.   He will always take a phone call, day or night or on weekends, to discuss crazy new ideas.  Many folks in the company continually reach out to him, and he is always willing to </w:t>
+              </w:r>
+              <w:r>
+                <w:rPr>
+                  <w:noProof/>
+                </w:rPr>
+                <w:lastRenderedPageBreak/>
+                <w:t>help.   His input is not just process related, but solution related.   He is a major contributor to our historical success, and continued success.</w:t>
+              </w:r>
+            </w:fldSimple>
           </w:p>
         </w:tc>
       </w:tr>
@@ -947,7 +1056,7 @@
 </file>
 
 <file path=word/endnotes.xml><?xml version="1.0" encoding="utf-8"?>
-<w:endnotes xmlns:wpc="http://schemas.microsoft.com/office/word/2010/wordprocessingCanvas" xmlns:cx="http://schemas.microsoft.com/office/drawing/2014/chartex" xmlns:cx1="http://schemas.microsoft.com/office/drawing/2015/9/8/chartex" xmlns:mc="http://schemas.openxmlformats.org/markup-compatibility/2006" xmlns:o="urn:schemas-microsoft-com:office:office" xmlns:r="http://schemas.openxmlformats.org/officeDocument/2006/relationships" xmlns:m="http://schemas.openxmlformats.org/officeDocument/2006/math" xmlns:v="urn:schemas-microsoft-com:vml" xmlns:wp14="http://schemas.microsoft.com/office/word/2010/wordprocessingDrawing" xmlns:wp="http://schemas.openxmlformats.org/drawingml/2006/wordprocessingDrawing" xmlns:w10="urn:schemas-microsoft-com:office:word" xmlns:w="http://schemas.openxmlformats.org/wordprocessingml/2006/main" xmlns:w14="http://schemas.microsoft.com/office/word/2010/wordml" xmlns:w15="http://schemas.microsoft.com/office/word/2012/wordml" xmlns:w16se="http://schemas.microsoft.com/office/word/2015/wordml/symex" xmlns:wpg="http://schemas.microsoft.com/office/word/2010/wordprocessingGroup" xmlns:wpi="http://schemas.microsoft.com/office/word/2010/wordprocessingInk" xmlns:wne="http://schemas.microsoft.com/office/word/2006/wordml" xmlns:wps="http://schemas.microsoft.com/office/word/2010/wordprocessingShape" mc:Ignorable="w14 w15 w16se wp14">
+<w:endnotes xmlns:wpc="http://schemas.microsoft.com/office/word/2010/wordprocessingCanvas" xmlns:cx="http://schemas.microsoft.com/office/drawing/2014/chartex" xmlns:cx1="http://schemas.microsoft.com/office/drawing/2015/9/8/chartex" xmlns:cx2="http://schemas.microsoft.com/office/drawing/2015/10/21/chartex" xmlns:cx3="http://schemas.microsoft.com/office/drawing/2016/5/9/chartex" xmlns:cx4="http://schemas.microsoft.com/office/drawing/2016/5/10/chartex" xmlns:cx5="http://schemas.microsoft.com/office/drawing/2016/5/11/chartex" xmlns:cx6="http://schemas.microsoft.com/office/drawing/2016/5/12/chartex" xmlns:cx7="http://schemas.microsoft.com/office/drawing/2016/5/13/chartex" xmlns:cx8="http://schemas.microsoft.com/office/drawing/2016/5/14/chartex" xmlns:mc="http://schemas.openxmlformats.org/markup-compatibility/2006" xmlns:aink="http://schemas.microsoft.com/office/drawing/2016/ink" xmlns:am3d="http://schemas.microsoft.com/office/drawing/2017/model3d" xmlns:o="urn:schemas-microsoft-com:office:office" xmlns:r="http://schemas.openxmlformats.org/officeDocument/2006/relationships" xmlns:m="http://schemas.openxmlformats.org/officeDocument/2006/math" xmlns:v="urn:schemas-microsoft-com:vml" xmlns:wp14="http://schemas.microsoft.com/office/word/2010/wordprocessingDrawing" xmlns:wp="http://schemas.openxmlformats.org/drawingml/2006/wordprocessingDrawing" xmlns:w10="urn:schemas-microsoft-com:office:word" xmlns:w="http://schemas.openxmlformats.org/wordprocessingml/2006/main" xmlns:w14="http://schemas.microsoft.com/office/word/2010/wordml" xmlns:w15="http://schemas.microsoft.com/office/word/2012/wordml" xmlns:w16cid="http://schemas.microsoft.com/office/word/2016/wordml/cid" xmlns:w16se="http://schemas.microsoft.com/office/word/2015/wordml/symex" xmlns:wpg="http://schemas.microsoft.com/office/word/2010/wordprocessingGroup" xmlns:wpi="http://schemas.microsoft.com/office/word/2010/wordprocessingInk" xmlns:wne="http://schemas.microsoft.com/office/word/2006/wordml" xmlns:wps="http://schemas.microsoft.com/office/word/2010/wordprocessingShape" mc:Ignorable="w14 w15 w16se w16cid wp14">
   <w:endnote w:type="separator" w:id="-1">
     <w:p>
       <w:pPr>
@@ -972,7 +1081,7 @@
 </file>
 
 <file path=word/footnotes.xml><?xml version="1.0" encoding="utf-8"?>
-<w:footnotes xmlns:wpc="http://schemas.microsoft.com/office/word/2010/wordprocessingCanvas" xmlns:cx="http://schemas.microsoft.com/office/drawing/2014/chartex" xmlns:cx1="http://schemas.microsoft.com/office/drawing/2015/9/8/chartex" xmlns:mc="http://schemas.openxmlformats.org/markup-compatibility/2006" xmlns:o="urn:schemas-microsoft-com:office:office" xmlns:r="http://schemas.openxmlformats.org/officeDocument/2006/relationships" xmlns:m="http://schemas.openxmlformats.org/officeDocument/2006/math" xmlns:v="urn:schemas-microsoft-com:vml" xmlns:wp14="http://schemas.microsoft.com/office/word/2010/wordprocessingDrawing" xmlns:wp="http://schemas.openxmlformats.org/drawingml/2006/wordprocessingDrawing" xmlns:w10="urn:schemas-microsoft-com:office:word" xmlns:w="http://schemas.openxmlformats.org/wordprocessingml/2006/main" xmlns:w14="http://schemas.microsoft.com/office/word/2010/wordml" xmlns:w15="http://schemas.microsoft.com/office/word/2012/wordml" xmlns:w16se="http://schemas.microsoft.com/office/word/2015/wordml/symex" xmlns:wpg="http://schemas.microsoft.com/office/word/2010/wordprocessingGroup" xmlns:wpi="http://schemas.microsoft.com/office/word/2010/wordprocessingInk" xmlns:wne="http://schemas.microsoft.com/office/word/2006/wordml" xmlns:wps="http://schemas.microsoft.com/office/word/2010/wordprocessingShape" mc:Ignorable="w14 w15 w16se wp14">
+<w:footnotes xmlns:wpc="http://schemas.microsoft.com/office/word/2010/wordprocessingCanvas" xmlns:cx="http://schemas.microsoft.com/office/drawing/2014/chartex" xmlns:cx1="http://schemas.microsoft.com/office/drawing/2015/9/8/chartex" xmlns:cx2="http://schemas.microsoft.com/office/drawing/2015/10/21/chartex" xmlns:cx3="http://schemas.microsoft.com/office/drawing/2016/5/9/chartex" xmlns:cx4="http://schemas.microsoft.com/office/drawing/2016/5/10/chartex" xmlns:cx5="http://schemas.microsoft.com/office/drawing/2016/5/11/chartex" xmlns:cx6="http://schemas.microsoft.com/office/drawing/2016/5/12/chartex" xmlns:cx7="http://schemas.microsoft.com/office/drawing/2016/5/13/chartex" xmlns:cx8="http://schemas.microsoft.com/office/drawing/2016/5/14/chartex" xmlns:mc="http://schemas.openxmlformats.org/markup-compatibility/2006" xmlns:aink="http://schemas.microsoft.com/office/drawing/2016/ink" xmlns:am3d="http://schemas.microsoft.com/office/drawing/2017/model3d" xmlns:o="urn:schemas-microsoft-com:office:office" xmlns:r="http://schemas.openxmlformats.org/officeDocument/2006/relationships" xmlns:m="http://schemas.openxmlformats.org/officeDocument/2006/math" xmlns:v="urn:schemas-microsoft-com:vml" xmlns:wp14="http://schemas.microsoft.com/office/word/2010/wordprocessingDrawing" xmlns:wp="http://schemas.openxmlformats.org/drawingml/2006/wordprocessingDrawing" xmlns:w10="urn:schemas-microsoft-com:office:word" xmlns:w="http://schemas.openxmlformats.org/wordprocessingml/2006/main" xmlns:w14="http://schemas.microsoft.com/office/word/2010/wordml" xmlns:w15="http://schemas.microsoft.com/office/word/2012/wordml" xmlns:w16cid="http://schemas.microsoft.com/office/word/2016/wordml/cid" xmlns:w16se="http://schemas.microsoft.com/office/word/2015/wordml/symex" xmlns:wpg="http://schemas.microsoft.com/office/word/2010/wordprocessingGroup" xmlns:wpi="http://schemas.microsoft.com/office/word/2010/wordprocessingInk" xmlns:wne="http://schemas.microsoft.com/office/word/2006/wordml" xmlns:wps="http://schemas.microsoft.com/office/word/2010/wordprocessingShape" mc:Ignorable="w14 w15 w16se w16cid wp14">
   <w:footnote w:type="separator" w:id="-1">
     <w:p>
       <w:pPr>
@@ -996,232 +1105,8 @@
 </w:footnotes>
 </file>
 
-<file path=word/recipientData.xml><?xml version="1.0" encoding="utf-8"?>
-<wne:recipients xmlns:wpc="http://schemas.microsoft.com/office/word/2010/wordprocessingCanvas" xmlns:cx="http://schemas.microsoft.com/office/drawing/2014/chartex" xmlns:cx1="http://schemas.microsoft.com/office/drawing/2015/9/8/chartex" xmlns:mc="http://schemas.openxmlformats.org/markup-compatibility/2006" xmlns:o="urn:schemas-microsoft-com:office:office" xmlns:r="http://schemas.openxmlformats.org/officeDocument/2006/relationships" xmlns:m="http://schemas.openxmlformats.org/officeDocument/2006/math" xmlns:v="urn:schemas-microsoft-com:vml" xmlns:wp14="http://schemas.microsoft.com/office/word/2010/wordprocessingDrawing" xmlns:wp="http://schemas.openxmlformats.org/drawingml/2006/wordprocessingDrawing" xmlns:w10="urn:schemas-microsoft-com:office:word" xmlns:w="http://schemas.openxmlformats.org/wordprocessingml/2006/main" xmlns:w14="http://schemas.microsoft.com/office/word/2010/wordml" xmlns:w15="http://schemas.microsoft.com/office/word/2012/wordml" xmlns:w16se="http://schemas.microsoft.com/office/word/2015/wordml/symex" xmlns:wpg="http://schemas.microsoft.com/office/word/2010/wordprocessingGroup" xmlns:wpi="http://schemas.microsoft.com/office/word/2010/wordprocessingInk" xmlns:wne="http://schemas.microsoft.com/office/word/2006/wordml" xmlns:wps="http://schemas.microsoft.com/office/word/2010/wordprocessingShape" mc:Ignorable="w14 w15 w16se wp14">
-  <wne:recipientData>
-    <wne:active wne:val="1"/>
-    <wne:hash wne:val="477630097"/>
-  </wne:recipientData>
-  <wne:recipientData>
-    <wne:active wne:val="1"/>
-    <wne:hash wne:val="737116867"/>
-  </wne:recipientData>
-  <wne:recipientData>
-    <wne:active wne:val="1"/>
-    <wne:hash wne:val="-1252022030"/>
-  </wne:recipientData>
-  <wne:recipientData>
-    <wne:active wne:val="1"/>
-    <wne:hash wne:val="1879519035"/>
-  </wne:recipientData>
-  <wne:recipientData>
-    <wne:active wne:val="1"/>
-    <wne:hash wne:val="449708307"/>
-  </wne:recipientData>
-  <wne:recipientData>
-    <wne:active wne:val="1"/>
-    <wne:hash wne:val="-2126649462"/>
-  </wne:recipientData>
-  <wne:recipientData>
-    <wne:active wne:val="1"/>
-    <wne:hash wne:val="1017474261"/>
-  </wne:recipientData>
-  <wne:recipientData>
-    <wne:active wne:val="1"/>
-    <wne:hash wne:val="1057298605"/>
-  </wne:recipientData>
-  <wne:recipientData>
-    <wne:active wne:val="1"/>
-    <wne:hash wne:val="-44344762"/>
-  </wne:recipientData>
-  <wne:recipientData>
-    <wne:active wne:val="1"/>
-    <wne:hash wne:val="1592970608"/>
-  </wne:recipientData>
-  <wne:recipientData>
-    <wne:active wne:val="1"/>
-    <wne:hash wne:val="-997906874"/>
-  </wne:recipientData>
-  <wne:recipientData>
-    <wne:active wne:val="1"/>
-    <wne:hash wne:val="286649541"/>
-  </wne:recipientData>
-  <wne:recipientData>
-    <wne:active wne:val="1"/>
-    <wne:hash wne:val="-265175161"/>
-  </wne:recipientData>
-  <wne:recipientData>
-    <wne:active wne:val="1"/>
-    <wne:hash wne:val="-339005403"/>
-  </wne:recipientData>
-  <wne:recipientData>
-    <wne:active wne:val="1"/>
-    <wne:hash wne:val="1397218840"/>
-  </wne:recipientData>
-  <wne:recipientData>
-    <wne:active wne:val="1"/>
-    <wne:hash wne:val="-1320049051"/>
-  </wne:recipientData>
-  <wne:recipientData>
-    <wne:active wne:val="1"/>
-    <wne:hash wne:val="-701700238"/>
-  </wne:recipientData>
-  <wne:recipientData>
-    <wne:active wne:val="1"/>
-    <wne:hash wne:val="497008233"/>
-  </wne:recipientData>
-  <wne:recipientData>
-    <wne:active wne:val="1"/>
-    <wne:hash wne:val="122975515"/>
-  </wne:recipientData>
-  <wne:recipientData>
-    <wne:active wne:val="1"/>
-    <wne:hash wne:val="-1850733332"/>
-  </wne:recipientData>
-  <wne:recipientData>
-    <wne:active wne:val="1"/>
-    <wne:hash wne:val="-1210550899"/>
-  </wne:recipientData>
-  <wne:recipientData>
-    <wne:active wne:val="1"/>
-    <wne:hash wne:val="1392135483"/>
-  </wne:recipientData>
-  <wne:recipientData>
-    <wne:active wne:val="1"/>
-    <wne:hash wne:val="-596935854"/>
-  </wne:recipientData>
-  <wne:recipientData>
-    <wne:active wne:val="1"/>
-    <wne:hash wne:val="-113893650"/>
-  </wne:recipientData>
-  <wne:recipientData>
-    <wne:active wne:val="1"/>
-    <wne:hash wne:val="1673699326"/>
-  </wne:recipientData>
-  <wne:recipientData>
-    <wne:active wne:val="1"/>
-    <wne:hash wne:val="-1273087800"/>
-  </wne:recipientData>
-  <wne:recipientData>
-    <wne:active wne:val="1"/>
-    <wne:hash wne:val="-1296660464"/>
-  </wne:recipientData>
-  <wne:recipientData>
-    <wne:active wne:val="1"/>
-    <wne:hash wne:val="2138248700"/>
-  </wne:recipientData>
-  <wne:recipientData>
-    <wne:active wne:val="1"/>
-    <wne:hash wne:val="-2095855686"/>
-  </wne:recipientData>
-  <wne:recipientData>
-    <wne:active wne:val="1"/>
-    <wne:hash wne:val="-1059428283"/>
-  </wne:recipientData>
-  <wne:recipientData>
-    <wne:active wne:val="1"/>
-    <wne:hash wne:val="-791937914"/>
-  </wne:recipientData>
-  <wne:recipientData>
-    <wne:active wne:val="1"/>
-    <wne:hash wne:val="749150806"/>
-  </wne:recipientData>
-  <wne:recipientData>
-    <wne:active wne:val="1"/>
-    <wne:hash wne:val="-1769490359"/>
-  </wne:recipientData>
-  <wne:recipientData>
-    <wne:active wne:val="1"/>
-    <wne:hash wne:val="-1592782540"/>
-  </wne:recipientData>
-  <wne:recipientData>
-    <wne:active wne:val="1"/>
-    <wne:hash wne:val="-1679252518"/>
-  </wne:recipientData>
-  <wne:recipientData>
-    <wne:active wne:val="1"/>
-    <wne:hash wne:val="-1548123013"/>
-  </wne:recipientData>
-  <wne:recipientData>
-    <wne:active wne:val="1"/>
-    <wne:hash wne:val="-755517740"/>
-  </wne:recipientData>
-  <wne:recipientData>
-    <wne:active wne:val="1"/>
-    <wne:hash wne:val="-212811508"/>
-  </wne:recipientData>
-  <wne:recipientData>
-    <wne:active wne:val="1"/>
-    <wne:hash wne:val="-2056812540"/>
-  </wne:recipientData>
-  <wne:recipientData>
-    <wne:active wne:val="1"/>
-    <wne:hash wne:val="-231383934"/>
-  </wne:recipientData>
-  <wne:recipientData>
-    <wne:active wne:val="1"/>
-    <wne:hash wne:val="-942418538"/>
-  </wne:recipientData>
-  <wne:recipientData>
-    <wne:active wne:val="1"/>
-    <wne:hash wne:val="1268060812"/>
-  </wne:recipientData>
-  <wne:recipientData>
-    <wne:active wne:val="1"/>
-    <wne:hash wne:val="-588006310"/>
-  </wne:recipientData>
-  <wne:recipientData>
-    <wne:active wne:val="1"/>
-    <wne:hash wne:val="-1863869212"/>
-  </wne:recipientData>
-  <wne:recipientData>
-    <wne:active wne:val="1"/>
-    <wne:hash wne:val="-741833406"/>
-  </wne:recipientData>
-  <wne:recipientData>
-    <wne:active wne:val="1"/>
-    <wne:hash wne:val="1204357252"/>
-  </wne:recipientData>
-  <wne:recipientData>
-    <wne:active wne:val="1"/>
-    <wne:hash wne:val="953464384"/>
-  </wne:recipientData>
-  <wne:recipientData>
-    <wne:active wne:val="1"/>
-    <wne:hash wne:val="942087880"/>
-  </wne:recipientData>
-  <wne:recipientData>
-    <wne:active wne:val="1"/>
-    <wne:hash wne:val="-1059157902"/>
-  </wne:recipientData>
-  <wne:recipientData>
-    <wne:active wne:val="1"/>
-    <wne:hash wne:val="656115594"/>
-  </wne:recipientData>
-  <wne:recipientData>
-    <wne:active wne:val="1"/>
-    <wne:hash wne:val="-1596211111"/>
-  </wne:recipientData>
-  <wne:recipientData>
-    <wne:active wne:val="1"/>
-    <wne:hash wne:val="-873543649"/>
-  </wne:recipientData>
-  <wne:recipientData>
-    <wne:active wne:val="1"/>
-    <wne:hash wne:val="-1493044411"/>
-  </wne:recipientData>
-  <wne:recipientData>
-    <wne:active wne:val="1"/>
-    <wne:hash wne:val="-1987375954"/>
-  </wne:recipientData>
-  <wne:recipientData>
-    <wne:active wne:val="1"/>
-  </wne:recipientData>
-</wne:recipients>
-</file>
-
 <file path=word/styles.xml><?xml version="1.0" encoding="utf-8"?>
-<w:styles xmlns:mc="http://schemas.openxmlformats.org/markup-compatibility/2006" xmlns:r="http://schemas.openxmlformats.org/officeDocument/2006/relationships" xmlns:w="http://schemas.openxmlformats.org/wordprocessingml/2006/main" xmlns:w14="http://schemas.microsoft.com/office/word/2010/wordml" xmlns:w15="http://schemas.microsoft.com/office/word/2012/wordml" xmlns:w16se="http://schemas.microsoft.com/office/word/2015/wordml/symex" mc:Ignorable="w14 w15 w16se">
+<w:styles xmlns:mc="http://schemas.openxmlformats.org/markup-compatibility/2006" xmlns:r="http://schemas.openxmlformats.org/officeDocument/2006/relationships" xmlns:w="http://schemas.openxmlformats.org/wordprocessingml/2006/main" xmlns:w14="http://schemas.microsoft.com/office/word/2010/wordml" xmlns:w15="http://schemas.microsoft.com/office/word/2012/wordml" xmlns:w16cid="http://schemas.microsoft.com/office/word/2016/wordml/cid" xmlns:w16se="http://schemas.microsoft.com/office/word/2015/wordml/symex" mc:Ignorable="w14 w15 w16se w16cid">
   <w:docDefaults>
     <w:rPrDefault>
       <w:rPr>
@@ -1237,7 +1122,7 @@
       </w:pPr>
     </w:pPrDefault>
   </w:docDefaults>
-  <w:latentStyles w:defLockedState="0" w:defUIPriority="99" w:defSemiHidden="0" w:defUnhideWhenUsed="0" w:defQFormat="0" w:count="371">
+  <w:latentStyles w:defLockedState="0" w:defUIPriority="99" w:defSemiHidden="0" w:defUnhideWhenUsed="0" w:defQFormat="0" w:count="375">
     <w:lsdException w:name="Normal" w:uiPriority="0" w:qFormat="1"/>
     <w:lsdException w:name="heading 1" w:uiPriority="9" w:qFormat="1"/>
     <w:lsdException w:name="heading 2" w:semiHidden="1" w:uiPriority="9" w:unhideWhenUsed="1" w:qFormat="1"/>
@@ -1343,7 +1228,6 @@
     <w:lsdException w:name="HTML Sample" w:semiHidden="1" w:unhideWhenUsed="1"/>
     <w:lsdException w:name="HTML Typewriter" w:semiHidden="1" w:unhideWhenUsed="1"/>
     <w:lsdException w:name="HTML Variable" w:semiHidden="1" w:unhideWhenUsed="1"/>
-    <w:lsdException w:name="Normal Table" w:semiHidden="1" w:unhideWhenUsed="1"/>
     <w:lsdException w:name="annotation subject" w:semiHidden="1" w:unhideWhenUsed="1"/>
     <w:lsdException w:name="No List" w:semiHidden="1" w:unhideWhenUsed="1"/>
     <w:lsdException w:name="Outline List 1" w:semiHidden="1" w:unhideWhenUsed="1"/>
@@ -1387,10 +1271,8 @@
     <w:lsdException w:name="Table Elegant" w:semiHidden="1" w:unhideWhenUsed="1"/>
     <w:lsdException w:name="Table Professional" w:semiHidden="1" w:unhideWhenUsed="1"/>
     <w:lsdException w:name="Table Subtle 1" w:semiHidden="1" w:unhideWhenUsed="1"/>
-    <w:lsdException w:name="Table Subtle 2" w:semiHidden="1" w:unhideWhenUsed="1"/>
     <w:lsdException w:name="Table Web 1" w:semiHidden="1" w:unhideWhenUsed="1"/>
     <w:lsdException w:name="Table Web 2" w:semiHidden="1" w:unhideWhenUsed="1"/>
-    <w:lsdException w:name="Table Web 3" w:semiHidden="1" w:unhideWhenUsed="1"/>
     <w:lsdException w:name="Balloon Text" w:semiHidden="1" w:unhideWhenUsed="1"/>
     <w:lsdException w:name="Table Grid" w:uiPriority="39"/>
     <w:lsdException w:name="Table Theme" w:semiHidden="1" w:unhideWhenUsed="1"/>
@@ -1609,6 +1491,10 @@
     <w:lsdException w:name="List Table 5 Dark Accent 6" w:uiPriority="50"/>
     <w:lsdException w:name="List Table 6 Colorful Accent 6" w:uiPriority="51"/>
     <w:lsdException w:name="List Table 7 Colorful Accent 6" w:uiPriority="52"/>
+    <w:lsdException w:name="Mention" w:semiHidden="1" w:unhideWhenUsed="1"/>
+    <w:lsdException w:name="Smart Hyperlink" w:semiHidden="1" w:unhideWhenUsed="1"/>
+    <w:lsdException w:name="Hashtag" w:semiHidden="1" w:unhideWhenUsed="1"/>
+    <w:lsdException w:name="Unresolved Mention" w:semiHidden="1" w:unhideWhenUsed="1"/>
   </w:latentStyles>
   <w:style w:type="paragraph" w:default="1" w:styleId="Normal">
     <w:name w:val="Normal"/>
@@ -1756,6 +1642,36 @@
     <w:uiPriority w:val="99"/>
     <w:semiHidden/>
     <w:rsid w:val="00367B50"/>
+  </w:style>
+  <w:style w:type="paragraph" w:styleId="BalloonText">
+    <w:name w:val="Balloon Text"/>
+    <w:basedOn w:val="Normal"/>
+    <w:link w:val="BalloonTextChar"/>
+    <w:uiPriority w:val="99"/>
+    <w:semiHidden/>
+    <w:unhideWhenUsed/>
+    <w:rsid w:val="00D23C27"/>
+    <w:pPr>
+      <w:spacing w:after="0" w:line="240" w:lineRule="auto"/>
+    </w:pPr>
+    <w:rPr>
+      <w:rFonts w:ascii="Segoe UI" w:hAnsi="Segoe UI" w:cs="Segoe UI"/>
+      <w:sz w:val="18"/>
+      <w:szCs w:val="18"/>
+    </w:rPr>
+  </w:style>
+  <w:style w:type="character" w:customStyle="1" w:styleId="BalloonTextChar">
+    <w:name w:val="Balloon Text Char"/>
+    <w:basedOn w:val="DefaultParagraphFont"/>
+    <w:link w:val="BalloonText"/>
+    <w:uiPriority w:val="99"/>
+    <w:semiHidden/>
+    <w:rsid w:val="00D23C27"/>
+    <w:rPr>
+      <w:rFonts w:ascii="Segoe UI" w:hAnsi="Segoe UI" w:cs="Segoe UI"/>
+      <w:sz w:val="18"/>
+      <w:szCs w:val="18"/>
+    </w:rPr>
   </w:style>
 </w:styles>
 </file>
@@ -2026,7 +1942,7 @@
 </file>
 
 <file path=customXml/itemProps1.xml><?xml version="1.0" encoding="utf-8"?>
-<ds:datastoreItem xmlns:ds="http://schemas.openxmlformats.org/officeDocument/2006/customXml" ds:itemID="{018DCCCC-3258-4DC0-B5E9-B74604037371}">
+<ds:datastoreItem xmlns:ds="http://schemas.openxmlformats.org/officeDocument/2006/customXml" ds:itemID="{9BFF86B2-75A5-432F-AD87-140D612001D9}">
   <ds:schemaRefs>
     <ds:schemaRef ds:uri="http://schemas.openxmlformats.org/officeDocument/2006/bibliography"/>
   </ds:schemaRefs>

</xml_diff>